<commit_message>
updates to capstone - ready to push
</commit_message>
<xml_diff>
--- a/docs/Capstone Requirements - Maria Bindner.docx
+++ b/docs/Capstone Requirements - Maria Bindner.docx
@@ -1,6 +1,6 @@
 
 <file path=word/document.xml><?xml version="1.0" encoding="utf-8"?>
-<w:document xmlns:wpc="http://schemas.microsoft.com/office/word/2010/wordprocessingCanvas" xmlns:cx="http://schemas.microsoft.com/office/drawing/2014/chartex" xmlns:cx1="http://schemas.microsoft.com/office/drawing/2015/9/8/chartex" xmlns:cx2="http://schemas.microsoft.com/office/drawing/2015/10/21/chartex" xmlns:cx3="http://schemas.microsoft.com/office/drawing/2016/5/9/chartex" xmlns:cx4="http://schemas.microsoft.com/office/drawing/2016/5/10/chartex" xmlns:cx5="http://schemas.microsoft.com/office/drawing/2016/5/11/chartex" xmlns:cx6="http://schemas.microsoft.com/office/drawing/2016/5/12/chartex" xmlns:cx7="http://schemas.microsoft.com/office/drawing/2016/5/13/chartex" xmlns:cx8="http://schemas.microsoft.com/office/drawing/2016/5/14/chartex" xmlns:mc="http://schemas.openxmlformats.org/markup-compatibility/2006" xmlns:aink="http://schemas.microsoft.com/office/drawing/2016/ink" xmlns:am3d="http://schemas.microsoft.com/office/drawing/2017/model3d" xmlns:o="urn:schemas-microsoft-com:office:office" xmlns:oel="http://schemas.microsoft.com/office/2019/extlst" xmlns:r="http://schemas.openxmlformats.org/officeDocument/2006/relationships" xmlns:m="http://schemas.openxmlformats.org/officeDocument/2006/math" xmlns:v="urn:schemas-microsoft-com:vml" xmlns:wp14="http://schemas.microsoft.com/office/word/2010/wordprocessingDrawing" xmlns:wp="http://schemas.openxmlformats.org/drawingml/2006/wordprocessingDrawing" xmlns:w10="urn:schemas-microsoft-com:office:word" xmlns:w="http://schemas.openxmlformats.org/wordprocessingml/2006/main" xmlns:w14="http://schemas.microsoft.com/office/word/2010/wordml" xmlns:w15="http://schemas.microsoft.com/office/word/2012/wordml" xmlns:w16cex="http://schemas.microsoft.com/office/word/2018/wordml/cex" xmlns:w16cid="http://schemas.microsoft.com/office/word/2016/wordml/cid" xmlns:w16="http://schemas.microsoft.com/office/word/2018/wordml" xmlns:w16sdtdh="http://schemas.microsoft.com/office/word/2020/wordml/sdtdatahash" xmlns:w16se="http://schemas.microsoft.com/office/word/2015/wordml/symex" xmlns:wpg="http://schemas.microsoft.com/office/word/2010/wordprocessingGroup" xmlns:wpi="http://schemas.microsoft.com/office/word/2010/wordprocessingInk" xmlns:wne="http://schemas.microsoft.com/office/word/2006/wordml" xmlns:wps="http://schemas.microsoft.com/office/word/2010/wordprocessingShape" mc:Ignorable="w14 w15 w16se w16cid w16 w16cex w16sdtdh wp14">
+<w:document xmlns:wpc="http://schemas.microsoft.com/office/word/2010/wordprocessingCanvas" xmlns:cx="http://schemas.microsoft.com/office/drawing/2014/chartex" xmlns:cx1="http://schemas.microsoft.com/office/drawing/2015/9/8/chartex" xmlns:cx2="http://schemas.microsoft.com/office/drawing/2015/10/21/chartex" xmlns:cx3="http://schemas.microsoft.com/office/drawing/2016/5/9/chartex" xmlns:cx4="http://schemas.microsoft.com/office/drawing/2016/5/10/chartex" xmlns:cx5="http://schemas.microsoft.com/office/drawing/2016/5/11/chartex" xmlns:cx6="http://schemas.microsoft.com/office/drawing/2016/5/12/chartex" xmlns:cx7="http://schemas.microsoft.com/office/drawing/2016/5/13/chartex" xmlns:cx8="http://schemas.microsoft.com/office/drawing/2016/5/14/chartex" xmlns:mc="http://schemas.openxmlformats.org/markup-compatibility/2006" xmlns:aink="http://schemas.microsoft.com/office/drawing/2016/ink" xmlns:am3d="http://schemas.microsoft.com/office/drawing/2017/model3d" xmlns:o="urn:schemas-microsoft-com:office:office" xmlns:oel="http://schemas.microsoft.com/office/2019/extlst" xmlns:r="http://schemas.openxmlformats.org/officeDocument/2006/relationships" xmlns:m="http://schemas.openxmlformats.org/officeDocument/2006/math" xmlns:v="urn:schemas-microsoft-com:vml" xmlns:wp14="http://schemas.microsoft.com/office/word/2010/wordprocessingDrawing" xmlns:wp="http://schemas.openxmlformats.org/drawingml/2006/wordprocessingDrawing" xmlns:w10="urn:schemas-microsoft-com:office:word" xmlns:w="http://schemas.openxmlformats.org/wordprocessingml/2006/main" xmlns:w14="http://schemas.microsoft.com/office/word/2010/wordml" xmlns:w15="http://schemas.microsoft.com/office/word/2012/wordml" xmlns:w16cex="http://schemas.microsoft.com/office/word/2018/wordml/cex" xmlns:w16cid="http://schemas.microsoft.com/office/word/2016/wordml/cid" xmlns:w16="http://schemas.microsoft.com/office/word/2018/wordml" xmlns:w16du="http://schemas.microsoft.com/office/word/2023/wordml/word16du" xmlns:w16sdtdh="http://schemas.microsoft.com/office/word/2020/wordml/sdtdatahash" xmlns:w16se="http://schemas.microsoft.com/office/word/2015/wordml/symex" xmlns:wpg="http://schemas.microsoft.com/office/word/2010/wordprocessingGroup" xmlns:wpi="http://schemas.microsoft.com/office/word/2010/wordprocessingInk" xmlns:wne="http://schemas.microsoft.com/office/word/2006/wordml" xmlns:wps="http://schemas.microsoft.com/office/word/2010/wordprocessingShape" mc:Ignorable="w14 w15 w16se w16cid w16 w16cex w16sdtdh w16du wp14">
   <w:body>
     <w:p>
       <w:r>
@@ -892,159 +892,351 @@
     </w:p>
     <w:p/>
     <w:p>
-      <w:r>
+      <w:pPr>
+        <w:rPr>
+          <w:highlight w:val="yellow"/>
+        </w:rPr>
+      </w:pPr>
+      <w:r>
+        <w:rPr>
+          <w:highlight w:val="yellow"/>
+        </w:rPr>
         <w:t>- Draw.io ([</w:t>
       </w:r>
       <w:proofErr w:type="gramStart"/>
       <w:r>
+        <w:rPr>
+          <w:highlight w:val="yellow"/>
+        </w:rPr>
         <w:t>draw.io](</w:t>
       </w:r>
       <w:proofErr w:type="gramEnd"/>
       <w:r>
+        <w:rPr>
+          <w:highlight w:val="yellow"/>
+        </w:rPr>
         <w:t>https://www.draw.io/)) &lt;=- Recommend</w:t>
       </w:r>
     </w:p>
     <w:p>
-      <w:r>
+      <w:pPr>
+        <w:rPr>
+          <w:highlight w:val="yellow"/>
+        </w:rPr>
+      </w:pPr>
+      <w:r>
+        <w:rPr>
+          <w:highlight w:val="yellow"/>
+        </w:rPr>
         <w:t>- Mural: ([</w:t>
       </w:r>
       <w:proofErr w:type="gramStart"/>
       <w:r>
+        <w:rPr>
+          <w:highlight w:val="yellow"/>
+        </w:rPr>
         <w:t>mural.co](</w:t>
       </w:r>
       <w:proofErr w:type="gramEnd"/>
       <w:r>
+        <w:rPr>
+          <w:highlight w:val="yellow"/>
+        </w:rPr>
         <w:t>www.mural.co))</w:t>
       </w:r>
     </w:p>
     <w:p>
-      <w:r>
+      <w:pPr>
+        <w:rPr>
+          <w:highlight w:val="yellow"/>
+        </w:rPr>
+      </w:pPr>
+      <w:r>
+        <w:rPr>
+          <w:highlight w:val="yellow"/>
+        </w:rPr>
         <w:t xml:space="preserve">- </w:t>
       </w:r>
       <w:proofErr w:type="spellStart"/>
       <w:r>
+        <w:rPr>
+          <w:highlight w:val="yellow"/>
+        </w:rPr>
         <w:t>Excalidraw</w:t>
       </w:r>
       <w:proofErr w:type="spellEnd"/>
       <w:r>
+        <w:rPr>
+          <w:highlight w:val="yellow"/>
+        </w:rPr>
         <w:t>: ([</w:t>
       </w:r>
       <w:proofErr w:type="gramStart"/>
       <w:r>
+        <w:rPr>
+          <w:highlight w:val="yellow"/>
+        </w:rPr>
         <w:t>excalidraw.com](</w:t>
       </w:r>
       <w:proofErr w:type="gramEnd"/>
       <w:r>
+        <w:rPr>
+          <w:highlight w:val="yellow"/>
+        </w:rPr>
         <w:t>https://excalidraw.com/))</w:t>
       </w:r>
     </w:p>
     <w:p>
-      <w:r>
+      <w:pPr>
+        <w:rPr>
+          <w:highlight w:val="yellow"/>
+        </w:rPr>
+      </w:pPr>
+      <w:r>
+        <w:rPr>
+          <w:highlight w:val="yellow"/>
+        </w:rPr>
         <w:t>- Inkscape ([</w:t>
       </w:r>
       <w:proofErr w:type="gramStart"/>
       <w:r>
+        <w:rPr>
+          <w:highlight w:val="yellow"/>
+        </w:rPr>
         <w:t>inkscape.org](</w:t>
       </w:r>
       <w:proofErr w:type="gramEnd"/>
       <w:r>
+        <w:rPr>
+          <w:highlight w:val="yellow"/>
+        </w:rPr>
         <w:t>https://inkscape.org/))</w:t>
       </w:r>
     </w:p>
     <w:p>
       <w:r>
+        <w:rPr>
+          <w:highlight w:val="yellow"/>
+        </w:rPr>
         <w:t xml:space="preserve">- </w:t>
       </w:r>
       <w:proofErr w:type="spellStart"/>
       <w:r>
+        <w:rPr>
+          <w:highlight w:val="yellow"/>
+        </w:rPr>
         <w:t>Mockflow</w:t>
       </w:r>
       <w:proofErr w:type="spellEnd"/>
       <w:r>
+        <w:rPr>
+          <w:highlight w:val="yellow"/>
+        </w:rPr>
         <w:t xml:space="preserve"> ([</w:t>
       </w:r>
       <w:proofErr w:type="gramStart"/>
       <w:r>
+        <w:rPr>
+          <w:highlight w:val="yellow"/>
+        </w:rPr>
         <w:t>mockflow.com](</w:t>
       </w:r>
       <w:proofErr w:type="gramEnd"/>
       <w:r>
+        <w:rPr>
+          <w:highlight w:val="yellow"/>
+        </w:rPr>
         <w:t>https://mockflow.com/))</w:t>
       </w:r>
     </w:p>
     <w:p/>
     <w:p/>
     <w:p>
-      <w:r>
+      <w:pPr>
+        <w:rPr>
+          <w:highlight w:val="yellow"/>
+        </w:rPr>
+      </w:pPr>
+      <w:r>
+        <w:rPr>
+          <w:highlight w:val="yellow"/>
+        </w:rPr>
         <w:t># Fonts &amp; Icons</w:t>
       </w:r>
     </w:p>
-    <w:p/>
-    <w:p>
-      <w:r>
+    <w:p>
+      <w:pPr>
+        <w:rPr>
+          <w:highlight w:val="yellow"/>
+        </w:rPr>
+      </w:pPr>
+    </w:p>
+    <w:p>
+      <w:pPr>
+        <w:rPr>
+          <w:highlight w:val="yellow"/>
+        </w:rPr>
+      </w:pPr>
+      <w:r>
+        <w:rPr>
+          <w:highlight w:val="yellow"/>
+        </w:rPr>
         <w:t>- Find alternate fonts for logos and headers to make them stand out.</w:t>
       </w:r>
     </w:p>
     <w:p>
-      <w:r>
+      <w:pPr>
+        <w:rPr>
+          <w:highlight w:val="yellow"/>
+        </w:rPr>
+      </w:pPr>
+      <w:r>
+        <w:rPr>
+          <w:highlight w:val="yellow"/>
+        </w:rPr>
         <w:t>- Use icons only where appropriate.</w:t>
       </w:r>
     </w:p>
-    <w:p/>
-    <w:p>
-      <w:r>
+    <w:p>
+      <w:pPr>
+        <w:rPr>
+          <w:highlight w:val="yellow"/>
+        </w:rPr>
+      </w:pPr>
+    </w:p>
+    <w:p>
+      <w:pPr>
+        <w:rPr>
+          <w:highlight w:val="yellow"/>
+        </w:rPr>
+      </w:pPr>
+      <w:r>
+        <w:rPr>
+          <w:highlight w:val="yellow"/>
+        </w:rPr>
         <w:t>### Resources</w:t>
       </w:r>
     </w:p>
-    <w:p/>
-    <w:p>
-      <w:r>
+    <w:p>
+      <w:pPr>
+        <w:rPr>
+          <w:highlight w:val="yellow"/>
+        </w:rPr>
+      </w:pPr>
+    </w:p>
+    <w:p>
+      <w:pPr>
+        <w:rPr>
+          <w:highlight w:val="yellow"/>
+        </w:rPr>
+      </w:pPr>
+      <w:r>
+        <w:rPr>
+          <w:highlight w:val="yellow"/>
+        </w:rPr>
         <w:t xml:space="preserve">- [Google </w:t>
       </w:r>
       <w:proofErr w:type="gramStart"/>
       <w:r>
+        <w:rPr>
+          <w:highlight w:val="yellow"/>
+        </w:rPr>
         <w:t>Fonts](</w:t>
       </w:r>
       <w:proofErr w:type="gramEnd"/>
       <w:r>
+        <w:rPr>
+          <w:highlight w:val="yellow"/>
+        </w:rPr>
         <w:t>https://fonts.google.com/)</w:t>
       </w:r>
     </w:p>
     <w:p>
-      <w:r>
+      <w:pPr>
+        <w:rPr>
+          <w:highlight w:val="yellow"/>
+        </w:rPr>
+      </w:pPr>
+      <w:r>
+        <w:rPr>
+          <w:highlight w:val="yellow"/>
+        </w:rPr>
         <w:t xml:space="preserve">- [Material </w:t>
       </w:r>
       <w:proofErr w:type="gramStart"/>
       <w:r>
+        <w:rPr>
+          <w:highlight w:val="yellow"/>
+        </w:rPr>
         <w:t>Icons](</w:t>
       </w:r>
       <w:proofErr w:type="gramEnd"/>
       <w:r>
+        <w:rPr>
+          <w:highlight w:val="yellow"/>
+        </w:rPr>
         <w:t>https://material.io/tools/icons)</w:t>
       </w:r>
     </w:p>
     <w:p>
-      <w:r>
+      <w:pPr>
+        <w:rPr>
+          <w:highlight w:val="yellow"/>
+        </w:rPr>
+      </w:pPr>
+      <w:r>
+        <w:rPr>
+          <w:highlight w:val="yellow"/>
+        </w:rPr>
         <w:t xml:space="preserve">- [Font </w:t>
       </w:r>
       <w:proofErr w:type="gramStart"/>
       <w:r>
+        <w:rPr>
+          <w:highlight w:val="yellow"/>
+        </w:rPr>
         <w:t>Awesome](</w:t>
       </w:r>
       <w:proofErr w:type="gramEnd"/>
       <w:r>
+        <w:rPr>
+          <w:highlight w:val="yellow"/>
+        </w:rPr>
         <w:t>https://fontawesome.com/)</w:t>
       </w:r>
     </w:p>
-    <w:p/>
-    <w:p>
-      <w:r>
+    <w:p>
+      <w:pPr>
+        <w:rPr>
+          <w:highlight w:val="yellow"/>
+        </w:rPr>
+      </w:pPr>
+    </w:p>
+    <w:p>
+      <w:pPr>
+        <w:rPr>
+          <w:highlight w:val="yellow"/>
+        </w:rPr>
+      </w:pPr>
+      <w:r>
+        <w:rPr>
+          <w:highlight w:val="yellow"/>
+        </w:rPr>
         <w:t># Images</w:t>
       </w:r>
     </w:p>
-    <w:p/>
-    <w:p>
-      <w:r>
+    <w:p>
+      <w:pPr>
+        <w:rPr>
+          <w:highlight w:val="yellow"/>
+        </w:rPr>
+      </w:pPr>
+    </w:p>
+    <w:p>
+      <w:r>
+        <w:rPr>
+          <w:highlight w:val="yellow"/>
+        </w:rPr>
         <w:t>Due to copyright law, images need to be your own originals, or licensed Creative Commons or Public Domain</w:t>
       </w:r>
     </w:p>
@@ -1437,7 +1629,7 @@
 </file>
 
 <file path=word/styles.xml><?xml version="1.0" encoding="utf-8"?>
-<w:styles xmlns:mc="http://schemas.openxmlformats.org/markup-compatibility/2006" xmlns:r="http://schemas.openxmlformats.org/officeDocument/2006/relationships" xmlns:w="http://schemas.openxmlformats.org/wordprocessingml/2006/main" xmlns:w14="http://schemas.microsoft.com/office/word/2010/wordml" xmlns:w15="http://schemas.microsoft.com/office/word/2012/wordml" xmlns:w16cex="http://schemas.microsoft.com/office/word/2018/wordml/cex" xmlns:w16cid="http://schemas.microsoft.com/office/word/2016/wordml/cid" xmlns:w16="http://schemas.microsoft.com/office/word/2018/wordml" xmlns:w16sdtdh="http://schemas.microsoft.com/office/word/2020/wordml/sdtdatahash" xmlns:w16se="http://schemas.microsoft.com/office/word/2015/wordml/symex" mc:Ignorable="w14 w15 w16se w16cid w16 w16cex w16sdtdh">
+<w:styles xmlns:mc="http://schemas.openxmlformats.org/markup-compatibility/2006" xmlns:r="http://schemas.openxmlformats.org/officeDocument/2006/relationships" xmlns:w="http://schemas.openxmlformats.org/wordprocessingml/2006/main" xmlns:w14="http://schemas.microsoft.com/office/word/2010/wordml" xmlns:w15="http://schemas.microsoft.com/office/word/2012/wordml" xmlns:w16cex="http://schemas.microsoft.com/office/word/2018/wordml/cex" xmlns:w16cid="http://schemas.microsoft.com/office/word/2016/wordml/cid" xmlns:w16="http://schemas.microsoft.com/office/word/2018/wordml" xmlns:w16du="http://schemas.microsoft.com/office/word/2023/wordml/word16du" xmlns:w16sdtdh="http://schemas.microsoft.com/office/word/2020/wordml/sdtdatahash" xmlns:w16se="http://schemas.microsoft.com/office/word/2015/wordml/symex" mc:Ignorable="w14 w15 w16se w16cid w16 w16cex w16sdtdh w16du">
   <w:docDefaults>
     <w:rPrDefault>
       <w:rPr>

</xml_diff>